<commit_message>
Documentation: fixed the Component diagram
</commit_message>
<xml_diff>
--- a/documentation/TierServiceAppDocs.docx
+++ b/documentation/TierServiceAppDocs.docx
@@ -19,12 +19,12 @@
           <wp:inline distB="114300" distT="114300" distL="114300" distR="114300">
             <wp:extent cx="4509742" cy="1614488"/>
             <wp:effectExtent b="0" l="0" r="0" t="0"/>
-            <wp:docPr id="9" name="image6.png"/>
+            <wp:docPr id="8" name="image11.png"/>
             <a:graphic>
               <a:graphicData uri="http://schemas.openxmlformats.org/drawingml/2006/picture">
                 <pic:pic>
                   <pic:nvPicPr>
-                    <pic:cNvPr id="0" name="image6.png"/>
+                    <pic:cNvPr id="0" name="image11.png"/>
                     <pic:cNvPicPr preferRelativeResize="0"/>
                   </pic:nvPicPr>
                   <pic:blipFill>
@@ -7408,12 +7408,12 @@
           <wp:inline distB="114300" distT="114300" distL="114300" distR="114300">
             <wp:extent cx="5731200" cy="749300"/>
             <wp:effectExtent b="0" l="0" r="0" t="0"/>
-            <wp:docPr id="5" name="image12.png"/>
+            <wp:docPr id="4" name="image3.png"/>
             <a:graphic>
               <a:graphicData uri="http://schemas.openxmlformats.org/drawingml/2006/picture">
                 <pic:pic>
                   <pic:nvPicPr>
-                    <pic:cNvPr id="0" name="image12.png"/>
+                    <pic:cNvPr id="0" name="image3.png"/>
                     <pic:cNvPicPr preferRelativeResize="0"/>
                   </pic:nvPicPr>
                   <pic:blipFill>
@@ -8647,12 +8647,12 @@
           <wp:inline distB="114300" distT="114300" distL="114300" distR="114300">
             <wp:extent cx="5731200" cy="3759200"/>
             <wp:effectExtent b="0" l="0" r="0" t="0"/>
-            <wp:docPr id="12" name="image7.png"/>
+            <wp:docPr id="11" name="image6.png"/>
             <a:graphic>
               <a:graphicData uri="http://schemas.openxmlformats.org/drawingml/2006/picture">
                 <pic:pic>
                   <pic:nvPicPr>
-                    <pic:cNvPr id="0" name="image7.png"/>
+                    <pic:cNvPr id="0" name="image6.png"/>
                     <pic:cNvPicPr preferRelativeResize="0"/>
                   </pic:nvPicPr>
                   <pic:blipFill>
@@ -8976,12 +8976,12 @@
           <wp:inline distB="114300" distT="114300" distL="114300" distR="114300">
             <wp:extent cx="5731200" cy="4432300"/>
             <wp:effectExtent b="0" l="0" r="0" t="0"/>
-            <wp:docPr id="17" name="image14.png"/>
+            <wp:docPr id="16" name="image15.png"/>
             <a:graphic>
               <a:graphicData uri="http://schemas.openxmlformats.org/drawingml/2006/picture">
                 <pic:pic>
                   <pic:nvPicPr>
-                    <pic:cNvPr id="0" name="image14.png"/>
+                    <pic:cNvPr id="0" name="image15.png"/>
                     <pic:cNvPicPr preferRelativeResize="0"/>
                   </pic:nvPicPr>
                   <pic:blipFill>
@@ -9292,7 +9292,7 @@
         <w:rPr>
           <w:rtl w:val="0"/>
         </w:rPr>
-        <w:t xml:space="preserve">In figure 4 is shown the Use Case Diagram.</w:t>
+        <w:t xml:space="preserve">In figure 4 is shown the Component Diagram.</w:t>
       </w:r>
     </w:p>
     <w:p>
@@ -9315,14 +9315,14 @@
         <w:rPr/>
         <w:drawing>
           <wp:inline distB="114300" distT="114300" distL="114300" distR="114300">
-            <wp:extent cx="5731200" cy="3454400"/>
+            <wp:extent cx="5731200" cy="3175000"/>
             <wp:effectExtent b="0" l="0" r="0" t="0"/>
-            <wp:docPr id="3" name="image16.png"/>
+            <wp:docPr id="17" name="image13.png"/>
             <a:graphic>
               <a:graphicData uri="http://schemas.openxmlformats.org/drawingml/2006/picture">
                 <pic:pic>
                   <pic:nvPicPr>
-                    <pic:cNvPr id="0" name="image16.png"/>
+                    <pic:cNvPr id="0" name="image13.png"/>
                     <pic:cNvPicPr preferRelativeResize="0"/>
                   </pic:nvPicPr>
                   <pic:blipFill>
@@ -9335,7 +9335,7 @@
                   <pic:spPr>
                     <a:xfrm>
                       <a:off x="0" y="0"/>
-                      <a:ext cx="5731200" cy="3454400"/>
+                      <a:ext cx="5731200" cy="3175000"/>
                     </a:xfrm>
                     <a:prstGeom prst="rect"/>
                     <a:ln/>
@@ -9683,7 +9683,7 @@
           <wp:inline distB="114300" distT="114300" distL="114300" distR="114300">
             <wp:extent cx="5731200" cy="6756400"/>
             <wp:effectExtent b="0" l="0" r="0" t="0"/>
-            <wp:docPr id="7" name="image18.png"/>
+            <wp:docPr id="6" name="image18.png"/>
             <a:graphic>
               <a:graphicData uri="http://schemas.openxmlformats.org/drawingml/2006/picture">
                 <pic:pic>
@@ -10490,12 +10490,12 @@
           <wp:inline distB="114300" distT="114300" distL="114300" distR="114300">
             <wp:extent cx="5731200" cy="2273300"/>
             <wp:effectExtent b="0" l="0" r="0" t="0"/>
-            <wp:docPr id="19" name="image13.png"/>
+            <wp:docPr id="19" name="image10.png"/>
             <a:graphic>
               <a:graphicData uri="http://schemas.openxmlformats.org/drawingml/2006/picture">
                 <pic:pic>
                   <pic:nvPicPr>
-                    <pic:cNvPr id="0" name="image13.png"/>
+                    <pic:cNvPr id="0" name="image10.png"/>
                     <pic:cNvPicPr preferRelativeResize="0"/>
                   </pic:nvPicPr>
                   <pic:blipFill>
@@ -10569,12 +10569,12 @@
           <wp:inline distB="114300" distT="114300" distL="114300" distR="114300">
             <wp:extent cx="5731200" cy="1397000"/>
             <wp:effectExtent b="0" l="0" r="0" t="0"/>
-            <wp:docPr id="16" name="image2.png"/>
+            <wp:docPr id="15" name="image9.png"/>
             <a:graphic>
               <a:graphicData uri="http://schemas.openxmlformats.org/drawingml/2006/picture">
                 <pic:pic>
                   <pic:nvPicPr>
-                    <pic:cNvPr id="0" name="image2.png"/>
+                    <pic:cNvPr id="0" name="image9.png"/>
                     <pic:cNvPicPr preferRelativeResize="0"/>
                   </pic:nvPicPr>
                   <pic:blipFill>
@@ -10641,12 +10641,12 @@
           <wp:inline distB="114300" distT="114300" distL="114300" distR="114300">
             <wp:extent cx="5731200" cy="1295400"/>
             <wp:effectExtent b="0" l="0" r="0" t="0"/>
-            <wp:docPr id="6" name="image15.png"/>
+            <wp:docPr id="5" name="image14.png"/>
             <a:graphic>
               <a:graphicData uri="http://schemas.openxmlformats.org/drawingml/2006/picture">
                 <pic:pic>
                   <pic:nvPicPr>
-                    <pic:cNvPr id="0" name="image15.png"/>
+                    <pic:cNvPr id="0" name="image14.png"/>
                     <pic:cNvPicPr preferRelativeResize="0"/>
                   </pic:nvPicPr>
                   <pic:blipFill>
@@ -10735,12 +10735,12 @@
           <wp:inline distB="114300" distT="114300" distL="114300" distR="114300">
             <wp:extent cx="5731200" cy="1511300"/>
             <wp:effectExtent b="0" l="0" r="0" t="0"/>
-            <wp:docPr id="13" name="image9.png"/>
+            <wp:docPr id="12" name="image7.png"/>
             <a:graphic>
               <a:graphicData uri="http://schemas.openxmlformats.org/drawingml/2006/picture">
                 <pic:pic>
                   <pic:nvPicPr>
-                    <pic:cNvPr id="0" name="image9.png"/>
+                    <pic:cNvPr id="0" name="image7.png"/>
                     <pic:cNvPicPr preferRelativeResize="0"/>
                   </pic:nvPicPr>
                   <pic:blipFill>
@@ -10836,12 +10836,12 @@
           <wp:inline distB="114300" distT="114300" distL="114300" distR="114300">
             <wp:extent cx="5731200" cy="1282700"/>
             <wp:effectExtent b="0" l="0" r="0" t="0"/>
-            <wp:docPr id="2" name="image4.png"/>
+            <wp:docPr id="2" name="image1.png"/>
             <a:graphic>
               <a:graphicData uri="http://schemas.openxmlformats.org/drawingml/2006/picture">
                 <pic:pic>
                   <pic:nvPicPr>
-                    <pic:cNvPr id="0" name="image4.png"/>
+                    <pic:cNvPr id="0" name="image1.png"/>
                     <pic:cNvPicPr preferRelativeResize="0"/>
                   </pic:nvPicPr>
                   <pic:blipFill>
@@ -10926,12 +10926,12 @@
           <wp:inline distB="114300" distT="114300" distL="114300" distR="114300">
             <wp:extent cx="5731200" cy="1282700"/>
             <wp:effectExtent b="0" l="0" r="0" t="0"/>
-            <wp:docPr id="22" name="image4.png"/>
+            <wp:docPr id="22" name="image1.png"/>
             <a:graphic>
               <a:graphicData uri="http://schemas.openxmlformats.org/drawingml/2006/picture">
                 <pic:pic>
                   <pic:nvPicPr>
-                    <pic:cNvPr id="0" name="image4.png"/>
+                    <pic:cNvPr id="0" name="image1.png"/>
                     <pic:cNvPicPr preferRelativeResize="0"/>
                   </pic:nvPicPr>
                   <pic:blipFill>
@@ -11009,12 +11009,12 @@
           <wp:inline distB="114300" distT="114300" distL="114300" distR="114300">
             <wp:extent cx="5731200" cy="1320800"/>
             <wp:effectExtent b="0" l="0" r="0" t="0"/>
-            <wp:docPr id="4" name="image5.png"/>
+            <wp:docPr id="3" name="image8.png"/>
             <a:graphic>
               <a:graphicData uri="http://schemas.openxmlformats.org/drawingml/2006/picture">
                 <pic:pic>
                   <pic:nvPicPr>
-                    <pic:cNvPr id="0" name="image5.png"/>
+                    <pic:cNvPr id="0" name="image8.png"/>
                     <pic:cNvPicPr preferRelativeResize="0"/>
                   </pic:nvPicPr>
                   <pic:blipFill>
@@ -11099,12 +11099,12 @@
           <wp:inline distB="114300" distT="114300" distL="114300" distR="114300">
             <wp:extent cx="5731200" cy="1282700"/>
             <wp:effectExtent b="0" l="0" r="0" t="0"/>
-            <wp:docPr id="14" name="image4.png"/>
+            <wp:docPr id="13" name="image1.png"/>
             <a:graphic>
               <a:graphicData uri="http://schemas.openxmlformats.org/drawingml/2006/picture">
                 <pic:pic>
                   <pic:nvPicPr>
-                    <pic:cNvPr id="0" name="image4.png"/>
+                    <pic:cNvPr id="0" name="image1.png"/>
                     <pic:cNvPicPr preferRelativeResize="0"/>
                   </pic:nvPicPr>
                   <pic:blipFill>
@@ -11192,12 +11192,12 @@
           <wp:inline distB="114300" distT="114300" distL="114300" distR="114300">
             <wp:extent cx="5731200" cy="1282700"/>
             <wp:effectExtent b="0" l="0" r="0" t="0"/>
-            <wp:docPr id="10" name="image4.png"/>
+            <wp:docPr id="9" name="image1.png"/>
             <a:graphic>
               <a:graphicData uri="http://schemas.openxmlformats.org/drawingml/2006/picture">
                 <pic:pic>
                   <pic:nvPicPr>
-                    <pic:cNvPr id="0" name="image4.png"/>
+                    <pic:cNvPr id="0" name="image1.png"/>
                     <pic:cNvPicPr preferRelativeResize="0"/>
                   </pic:nvPicPr>
                   <pic:blipFill>
@@ -11291,12 +11291,12 @@
           <wp:inline distB="114300" distT="114300" distL="114300" distR="114300">
             <wp:extent cx="5731200" cy="1282700"/>
             <wp:effectExtent b="0" l="0" r="0" t="0"/>
-            <wp:docPr id="15" name="image4.png"/>
+            <wp:docPr id="14" name="image1.png"/>
             <a:graphic>
               <a:graphicData uri="http://schemas.openxmlformats.org/drawingml/2006/picture">
                 <pic:pic>
                   <pic:nvPicPr>
-                    <pic:cNvPr id="0" name="image4.png"/>
+                    <pic:cNvPr id="0" name="image1.png"/>
                     <pic:cNvPicPr preferRelativeResize="0"/>
                   </pic:nvPicPr>
                   <pic:blipFill>
@@ -11374,12 +11374,12 @@
           <wp:inline distB="114300" distT="114300" distL="114300" distR="114300">
             <wp:extent cx="5731200" cy="2133600"/>
             <wp:effectExtent b="0" l="0" r="0" t="0"/>
-            <wp:docPr id="18" name="image3.png"/>
+            <wp:docPr id="18" name="image4.png"/>
             <a:graphic>
               <a:graphicData uri="http://schemas.openxmlformats.org/drawingml/2006/picture">
                 <pic:pic>
                   <pic:nvPicPr>
-                    <pic:cNvPr id="0" name="image3.png"/>
+                    <pic:cNvPr id="0" name="image4.png"/>
                     <pic:cNvPicPr preferRelativeResize="0"/>
                   </pic:nvPicPr>
                   <pic:blipFill>
@@ -11852,12 +11852,12 @@
           <wp:inline distB="114300" distT="114300" distL="114300" distR="114300">
             <wp:extent cx="5731200" cy="1663700"/>
             <wp:effectExtent b="0" l="0" r="0" t="0"/>
-            <wp:docPr id="8" name="image1.png"/>
+            <wp:docPr id="7" name="image12.png"/>
             <a:graphic>
               <a:graphicData uri="http://schemas.openxmlformats.org/drawingml/2006/picture">
                 <pic:pic>
                   <pic:nvPicPr>
-                    <pic:cNvPr id="0" name="image1.png"/>
+                    <pic:cNvPr id="0" name="image12.png"/>
                     <pic:cNvPicPr preferRelativeResize="0"/>
                   </pic:nvPicPr>
                   <pic:blipFill>
@@ -24315,12 +24315,12 @@
           <wp:inline distB="114300" distT="114300" distL="114300" distR="114300">
             <wp:extent cx="5731200" cy="939800"/>
             <wp:effectExtent b="0" l="0" r="0" t="0"/>
-            <wp:docPr id="11" name="image10.jpg"/>
+            <wp:docPr id="10" name="image16.jpg"/>
             <a:graphic>
               <a:graphicData uri="http://schemas.openxmlformats.org/drawingml/2006/picture">
                 <pic:pic>
                   <pic:nvPicPr>
-                    <pic:cNvPr id="0" name="image10.jpg"/>
+                    <pic:cNvPr id="0" name="image16.jpg"/>
                     <pic:cNvPicPr preferRelativeResize="0"/>
                   </pic:nvPicPr>
                   <pic:blipFill>
@@ -24391,12 +24391,12 @@
           <wp:inline distB="114300" distT="114300" distL="114300" distR="114300">
             <wp:extent cx="5731200" cy="2146300"/>
             <wp:effectExtent b="0" l="0" r="0" t="0"/>
-            <wp:docPr id="1" name="image8.png"/>
+            <wp:docPr id="1" name="image2.png"/>
             <a:graphic>
               <a:graphicData uri="http://schemas.openxmlformats.org/drawingml/2006/picture">
                 <pic:pic>
                   <pic:nvPicPr>
-                    <pic:cNvPr id="0" name="image8.png"/>
+                    <pic:cNvPr id="0" name="image2.png"/>
                     <pic:cNvPicPr preferRelativeResize="0"/>
                   </pic:nvPicPr>
                   <pic:blipFill>
@@ -24467,12 +24467,12 @@
           <wp:inline distB="114300" distT="114300" distL="114300" distR="114300">
             <wp:extent cx="5731200" cy="3340100"/>
             <wp:effectExtent b="0" l="0" r="0" t="0"/>
-            <wp:docPr id="21" name="image11.png"/>
+            <wp:docPr id="21" name="image5.png"/>
             <a:graphic>
               <a:graphicData uri="http://schemas.openxmlformats.org/drawingml/2006/picture">
                 <pic:pic>
                   <pic:nvPicPr>
-                    <pic:cNvPr id="0" name="image11.png"/>
+                    <pic:cNvPr id="0" name="image5.png"/>
                     <pic:cNvPicPr preferRelativeResize="0"/>
                   </pic:nvPicPr>
                   <pic:blipFill>

</xml_diff>